<commit_message>
minor fixes. still issues with populating template
</commit_message>
<xml_diff>
--- a/gistax/TitleDocs.docx
+++ b/gistax/TitleDocs.docx
@@ -1229,6 +1229,12 @@
           <w:sz w:val="36"/>
         </w:rPr>
         <w:sectPr>
+          <w:headerReference w:type="default" r:id="rId10"/>
+          <w:headerReference w:type="first" r:id="rId11"/>
+          <w:headerReference w:type="even" r:id="rId12"/>
+          <w:footerReference w:type="default" r:id="rId13"/>
+          <w:footerReference w:type="first" r:id="rId14"/>
+          <w:footerReference w:type="even" r:id="rId15"/>
           <w:pgSz w:w="12240" w:h="15840"/>
           <w:pgMar w:top="1440" w:right="1440" w:bottom="1440" w:left="1440" w:header="1440" w:footer="1440" w:gutter="0"/>
           <w:cols w:space="720"/>
@@ -1882,6 +1888,58 @@
           </w:tcPr>
           <w:p>
             <w:r>
+              <w:t>SOUTH CHERRY TREE DEVELOPMENT, INC</w:t>
+            </w:r>
+          </w:p>
+        </w:tc>
+        <w:tc>
+          <w:tcPr>
+            <w:tcW w:type="dxa" w:w="2258"/>
+          </w:tcPr>
+          <w:p>
+            <w:r>
+              <w:t>LEGACY NEW HOMES, LLC</w:t>
+            </w:r>
+          </w:p>
+        </w:tc>
+        <w:tc>
+          <w:tcPr>
+            <w:tcW w:type="dxa" w:w="2115"/>
+          </w:tcPr>
+          <w:p>
+            <w:r>
+              <w:t>WARRANTY DEED</w:t>
+            </w:r>
+          </w:p>
+        </w:tc>
+        <w:tc>
+          <w:tcPr>
+            <w:tcW w:type="dxa" w:w="1492"/>
+          </w:tcPr>
+          <w:p>
+            <w:r>
+              <w:t>10/17/2024</w:t>
+            </w:r>
+          </w:p>
+        </w:tc>
+        <w:tc>
+          <w:tcPr>
+            <w:tcW w:type="dxa" w:w="2052"/>
+          </w:tcPr>
+          <w:p>
+            <w:r>
+              <w:t>1024-18978</w:t>
+            </w:r>
+          </w:p>
+        </w:tc>
+      </w:tr>
+      <w:tr>
+        <w:tc>
+          <w:tcPr>
+            <w:tcW w:type="dxa" w:w="2369"/>
+          </w:tcPr>
+          <w:p>
+            <w:r>
               <w:t>SHORT CREEK INVESTMENTS, LLC</w:t>
             </w:r>
           </w:p>
@@ -2896,6 +2954,66 @@
     </w:sectPr>
   </w:body>
 </w:document>
+</file>
+
+<file path=word/footer1.xml><?xml version="1.0" encoding="utf-8"?>
+<w:ftr xmlns:m="http://schemas.openxmlformats.org/officeDocument/2006/math" xmlns:mc="http://schemas.openxmlformats.org/markup-compatibility/2006" xmlns:mo="http://schemas.microsoft.com/office/mac/office/2008/main" xmlns:mv="urn:schemas-microsoft-com:mac:vml" xmlns:o="urn:schemas-microsoft-com:office:office" xmlns:r="http://schemas.openxmlformats.org/officeDocument/2006/relationships" xmlns:v="urn:schemas-microsoft-com:vml" xmlns:w10="urn:schemas-microsoft-com:office:word" xmlns:w14="http://schemas.microsoft.com/office/word/2010/wordml" xmlns:w="http://schemas.openxmlformats.org/wordprocessingml/2006/main" xmlns:wne="http://schemas.microsoft.com/office/word/2006/wordml" xmlns:wp14="http://schemas.microsoft.com/office/word/2010/wordprocessingDrawing" xmlns:wp="http://schemas.openxmlformats.org/drawingml/2006/wordprocessingDrawing" xmlns:wpc="http://schemas.microsoft.com/office/word/2010/wordprocessingCanvas" xmlns:wpg="http://schemas.microsoft.com/office/word/2010/wordprocessingGroup" xmlns:wpi="http://schemas.microsoft.com/office/word/2010/wordprocessingInk" xmlns:wps="http://schemas.microsoft.com/office/word/2010/wordprocessingShape" mc:Ignorable="w14 wp14">
+  <w:p>
+    <w:pPr>
+      <w:pStyle w:val="Footer"/>
+    </w:pPr>
+  </w:p>
+</w:ftr>
+</file>
+
+<file path=word/footer2.xml><?xml version="1.0" encoding="utf-8"?>
+<w:ftr xmlns:m="http://schemas.openxmlformats.org/officeDocument/2006/math" xmlns:mc="http://schemas.openxmlformats.org/markup-compatibility/2006" xmlns:mo="http://schemas.microsoft.com/office/mac/office/2008/main" xmlns:mv="urn:schemas-microsoft-com:mac:vml" xmlns:o="urn:schemas-microsoft-com:office:office" xmlns:r="http://schemas.openxmlformats.org/officeDocument/2006/relationships" xmlns:v="urn:schemas-microsoft-com:vml" xmlns:w10="urn:schemas-microsoft-com:office:word" xmlns:w14="http://schemas.microsoft.com/office/word/2010/wordml" xmlns:w="http://schemas.openxmlformats.org/wordprocessingml/2006/main" xmlns:wne="http://schemas.microsoft.com/office/word/2006/wordml" xmlns:wp14="http://schemas.microsoft.com/office/word/2010/wordprocessingDrawing" xmlns:wp="http://schemas.openxmlformats.org/drawingml/2006/wordprocessingDrawing" xmlns:wpc="http://schemas.microsoft.com/office/word/2010/wordprocessingCanvas" xmlns:wpg="http://schemas.microsoft.com/office/word/2010/wordprocessingGroup" xmlns:wpi="http://schemas.microsoft.com/office/word/2010/wordprocessingInk" xmlns:wps="http://schemas.microsoft.com/office/word/2010/wordprocessingShape" mc:Ignorable="w14 wp14">
+  <w:p>
+    <w:pPr>
+      <w:pStyle w:val="Footer"/>
+    </w:pPr>
+  </w:p>
+</w:ftr>
+</file>
+
+<file path=word/footer3.xml><?xml version="1.0" encoding="utf-8"?>
+<w:ftr xmlns:m="http://schemas.openxmlformats.org/officeDocument/2006/math" xmlns:mc="http://schemas.openxmlformats.org/markup-compatibility/2006" xmlns:mo="http://schemas.microsoft.com/office/mac/office/2008/main" xmlns:mv="urn:schemas-microsoft-com:mac:vml" xmlns:o="urn:schemas-microsoft-com:office:office" xmlns:r="http://schemas.openxmlformats.org/officeDocument/2006/relationships" xmlns:v="urn:schemas-microsoft-com:vml" xmlns:w10="urn:schemas-microsoft-com:office:word" xmlns:w14="http://schemas.microsoft.com/office/word/2010/wordml" xmlns:w="http://schemas.openxmlformats.org/wordprocessingml/2006/main" xmlns:wne="http://schemas.microsoft.com/office/word/2006/wordml" xmlns:wp14="http://schemas.microsoft.com/office/word/2010/wordprocessingDrawing" xmlns:wp="http://schemas.openxmlformats.org/drawingml/2006/wordprocessingDrawing" xmlns:wpc="http://schemas.microsoft.com/office/word/2010/wordprocessingCanvas" xmlns:wpg="http://schemas.microsoft.com/office/word/2010/wordprocessingGroup" xmlns:wpi="http://schemas.microsoft.com/office/word/2010/wordprocessingInk" xmlns:wps="http://schemas.microsoft.com/office/word/2010/wordprocessingShape" mc:Ignorable="w14 wp14">
+  <w:p>
+    <w:pPr>
+      <w:pStyle w:val="Footer"/>
+    </w:pPr>
+  </w:p>
+</w:ftr>
+</file>
+
+<file path=word/header1.xml><?xml version="1.0" encoding="utf-8"?>
+<w:hdr xmlns:m="http://schemas.openxmlformats.org/officeDocument/2006/math" xmlns:mc="http://schemas.openxmlformats.org/markup-compatibility/2006" xmlns:mo="http://schemas.microsoft.com/office/mac/office/2008/main" xmlns:mv="urn:schemas-microsoft-com:mac:vml" xmlns:o="urn:schemas-microsoft-com:office:office" xmlns:r="http://schemas.openxmlformats.org/officeDocument/2006/relationships" xmlns:v="urn:schemas-microsoft-com:vml" xmlns:w10="urn:schemas-microsoft-com:office:word" xmlns:w14="http://schemas.microsoft.com/office/word/2010/wordml" xmlns:w="http://schemas.openxmlformats.org/wordprocessingml/2006/main" xmlns:wne="http://schemas.microsoft.com/office/word/2006/wordml" xmlns:wp14="http://schemas.microsoft.com/office/word/2010/wordprocessingDrawing" xmlns:wp="http://schemas.openxmlformats.org/drawingml/2006/wordprocessingDrawing" xmlns:wpc="http://schemas.microsoft.com/office/word/2010/wordprocessingCanvas" xmlns:wpg="http://schemas.microsoft.com/office/word/2010/wordprocessingGroup" xmlns:wpi="http://schemas.microsoft.com/office/word/2010/wordprocessingInk" xmlns:wps="http://schemas.microsoft.com/office/word/2010/wordprocessingShape" mc:Ignorable="w14 wp14">
+  <w:p>
+    <w:pPr>
+      <w:pStyle w:val="Header"/>
+    </w:pPr>
+  </w:p>
+</w:hdr>
+</file>
+
+<file path=word/header2.xml><?xml version="1.0" encoding="utf-8"?>
+<w:hdr xmlns:m="http://schemas.openxmlformats.org/officeDocument/2006/math" xmlns:mc="http://schemas.openxmlformats.org/markup-compatibility/2006" xmlns:mo="http://schemas.microsoft.com/office/mac/office/2008/main" xmlns:mv="urn:schemas-microsoft-com:mac:vml" xmlns:o="urn:schemas-microsoft-com:office:office" xmlns:r="http://schemas.openxmlformats.org/officeDocument/2006/relationships" xmlns:v="urn:schemas-microsoft-com:vml" xmlns:w10="urn:schemas-microsoft-com:office:word" xmlns:w14="http://schemas.microsoft.com/office/word/2010/wordml" xmlns:w="http://schemas.openxmlformats.org/wordprocessingml/2006/main" xmlns:wne="http://schemas.microsoft.com/office/word/2006/wordml" xmlns:wp14="http://schemas.microsoft.com/office/word/2010/wordprocessingDrawing" xmlns:wp="http://schemas.openxmlformats.org/drawingml/2006/wordprocessingDrawing" xmlns:wpc="http://schemas.microsoft.com/office/word/2010/wordprocessingCanvas" xmlns:wpg="http://schemas.microsoft.com/office/word/2010/wordprocessingGroup" xmlns:wpi="http://schemas.microsoft.com/office/word/2010/wordprocessingInk" xmlns:wps="http://schemas.microsoft.com/office/word/2010/wordprocessingShape" mc:Ignorable="w14 wp14">
+  <w:p>
+    <w:pPr>
+      <w:pStyle w:val="Header"/>
+    </w:pPr>
+  </w:p>
+</w:hdr>
+</file>
+
+<file path=word/header3.xml><?xml version="1.0" encoding="utf-8"?>
+<w:hdr xmlns:m="http://schemas.openxmlformats.org/officeDocument/2006/math" xmlns:mc="http://schemas.openxmlformats.org/markup-compatibility/2006" xmlns:mo="http://schemas.microsoft.com/office/mac/office/2008/main" xmlns:mv="urn:schemas-microsoft-com:mac:vml" xmlns:o="urn:schemas-microsoft-com:office:office" xmlns:r="http://schemas.openxmlformats.org/officeDocument/2006/relationships" xmlns:v="urn:schemas-microsoft-com:vml" xmlns:w10="urn:schemas-microsoft-com:office:word" xmlns:w14="http://schemas.microsoft.com/office/word/2010/wordml" xmlns:w="http://schemas.openxmlformats.org/wordprocessingml/2006/main" xmlns:wne="http://schemas.microsoft.com/office/word/2006/wordml" xmlns:wp14="http://schemas.microsoft.com/office/word/2010/wordprocessingDrawing" xmlns:wp="http://schemas.openxmlformats.org/drawingml/2006/wordprocessingDrawing" xmlns:wpc="http://schemas.microsoft.com/office/word/2010/wordprocessingCanvas" xmlns:wpg="http://schemas.microsoft.com/office/word/2010/wordprocessingGroup" xmlns:wpi="http://schemas.microsoft.com/office/word/2010/wordprocessingInk" xmlns:wps="http://schemas.microsoft.com/office/word/2010/wordprocessingShape" mc:Ignorable="w14 wp14">
+  <w:p>
+    <w:pPr>
+      <w:pStyle w:val="Header"/>
+    </w:pPr>
+  </w:p>
+</w:hdr>
 </file>
 
 <file path=word/numbering.xml><?xml version="1.0" encoding="utf-8"?>

</xml_diff>